<commit_message>
Arquitectura agregada al word
</commit_message>
<xml_diff>
--- a/SISTEMA DE MANEJO DE UNA TIENDA.docx
+++ b/SISTEMA DE MANEJO DE UNA TIENDA.docx
@@ -1,6 +1,6 @@
 
 <file path=word/document.xml><?xml version="1.0" encoding="utf-8"?>
-<w:document xmlns:wpc="http://schemas.microsoft.com/office/word/2010/wordprocessingCanvas" xmlns:cx="http://schemas.microsoft.com/office/drawing/2014/chartex" xmlns:cx1="http://schemas.microsoft.com/office/drawing/2015/9/8/chartex" xmlns:cx2="http://schemas.microsoft.com/office/drawing/2015/10/21/chartex" xmlns:cx3="http://schemas.microsoft.com/office/drawing/2016/5/9/chartex" xmlns:cx4="http://schemas.microsoft.com/office/drawing/2016/5/10/chartex" xmlns:cx5="http://schemas.microsoft.com/office/drawing/2016/5/11/chartex" xmlns:cx6="http://schemas.microsoft.com/office/drawing/2016/5/12/chartex" xmlns:cx7="http://schemas.microsoft.com/office/drawing/2016/5/13/chartex" xmlns:cx8="http://schemas.microsoft.com/office/drawing/2016/5/14/chartex" xmlns:mc="http://schemas.openxmlformats.org/markup-compatibility/2006" xmlns:aink="http://schemas.microsoft.com/office/drawing/2016/ink" xmlns:am3d="http://schemas.microsoft.com/office/drawing/2017/model3d" xmlns:o="urn:schemas-microsoft-com:office:office" xmlns:r="http://schemas.openxmlformats.org/officeDocument/2006/relationships" xmlns:m="http://schemas.openxmlformats.org/officeDocument/2006/math" xmlns:v="urn:schemas-microsoft-com:vml" xmlns:wp14="http://schemas.microsoft.com/office/word/2010/wordprocessingDrawing" xmlns:wp="http://schemas.openxmlformats.org/drawingml/2006/wordprocessingDrawing" xmlns:w10="urn:schemas-microsoft-com:office:word" xmlns:w="http://schemas.openxmlformats.org/wordprocessingml/2006/main" xmlns:w14="http://schemas.microsoft.com/office/word/2010/wordml" xmlns:w15="http://schemas.microsoft.com/office/word/2012/wordml" xmlns:w16cid="http://schemas.microsoft.com/office/word/2016/wordml/cid" xmlns:w16se="http://schemas.microsoft.com/office/word/2015/wordml/symex" xmlns:wpg="http://schemas.microsoft.com/office/word/2010/wordprocessingGroup" xmlns:wpi="http://schemas.microsoft.com/office/word/2010/wordprocessingInk" xmlns:wne="http://schemas.microsoft.com/office/word/2006/wordml" xmlns:wps="http://schemas.microsoft.com/office/word/2010/wordprocessingShape" mc:Ignorable="w14 w15 w16se w16cid wp14">
+<w:document xmlns:wpc="http://schemas.microsoft.com/office/word/2010/wordprocessingCanvas" xmlns:cx="http://schemas.microsoft.com/office/drawing/2014/chartex" xmlns:cx1="http://schemas.microsoft.com/office/drawing/2015/9/8/chartex" xmlns:cx2="http://schemas.microsoft.com/office/drawing/2015/10/21/chartex" xmlns:cx3="http://schemas.microsoft.com/office/drawing/2016/5/9/chartex" xmlns:cx4="http://schemas.microsoft.com/office/drawing/2016/5/10/chartex" xmlns:cx5="http://schemas.microsoft.com/office/drawing/2016/5/11/chartex" xmlns:cx6="http://schemas.microsoft.com/office/drawing/2016/5/12/chartex" xmlns:cx7="http://schemas.microsoft.com/office/drawing/2016/5/13/chartex" xmlns:cx8="http://schemas.microsoft.com/office/drawing/2016/5/14/chartex" xmlns:mc="http://schemas.openxmlformats.org/markup-compatibility/2006" xmlns:aink="http://schemas.microsoft.com/office/drawing/2016/ink" xmlns:am3d="http://schemas.microsoft.com/office/drawing/2017/model3d" xmlns:o="urn:schemas-microsoft-com:office:office" xmlns:r="http://schemas.openxmlformats.org/officeDocument/2006/relationships" xmlns:m="http://schemas.openxmlformats.org/officeDocument/2006/math" xmlns:v="urn:schemas-microsoft-com:vml" xmlns:wp14="http://schemas.microsoft.com/office/word/2010/wordprocessingDrawing" xmlns:wp="http://schemas.openxmlformats.org/drawingml/2006/wordprocessingDrawing" xmlns:w10="urn:schemas-microsoft-com:office:word" xmlns:w="http://schemas.openxmlformats.org/wordprocessingml/2006/main" xmlns:w14="http://schemas.microsoft.com/office/word/2010/wordml" xmlns:w15="http://schemas.microsoft.com/office/word/2012/wordml" xmlns:w16cex="http://schemas.microsoft.com/office/word/2018/wordml/cex" xmlns:w16cid="http://schemas.microsoft.com/office/word/2016/wordml/cid" xmlns:w16="http://schemas.microsoft.com/office/word/2018/wordml" xmlns:w16se="http://schemas.microsoft.com/office/word/2015/wordml/symex" xmlns:wpg="http://schemas.microsoft.com/office/word/2010/wordprocessingGroup" xmlns:wpi="http://schemas.microsoft.com/office/word/2010/wordprocessingInk" xmlns:wne="http://schemas.microsoft.com/office/word/2006/wordml" xmlns:wps="http://schemas.microsoft.com/office/word/2010/wordprocessingShape" mc:Ignorable="w14 w15 w16se w16cid w16 w16cex wp14">
   <w:body>
     <w:p>
       <w:pPr>
@@ -48,8 +48,6 @@
             <w:r>
               <w:t>Joao Barrionuevo y Franklin Mendoza</w:t>
             </w:r>
-            <w:bookmarkStart w:id="0" w:name="_GoBack"/>
-            <w:bookmarkEnd w:id="0"/>
           </w:p>
         </w:tc>
       </w:tr>
@@ -366,207 +364,10 @@
           </w:tcPr>
           <w:p>
             <w:r>
-              <w:t>ED1-003</w:t>
-            </w:r>
-          </w:p>
-        </w:tc>
-      </w:tr>
-      <w:tr>
-        <w:tc>
-          <w:tcPr>
-            <w:tcW w:w="1271" w:type="dxa"/>
-          </w:tcPr>
-          <w:p>
-            <w:r>
-              <w:t>Descripción:</w:t>
-            </w:r>
-          </w:p>
-        </w:tc>
-        <w:tc>
-          <w:tcPr>
-            <w:tcW w:w="7223" w:type="dxa"/>
-          </w:tcPr>
-          <w:p>
-            <w:r>
-              <w:t>Vender producto</w:t>
-            </w:r>
-          </w:p>
-        </w:tc>
-      </w:tr>
-      <w:tr>
-        <w:tc>
-          <w:tcPr>
-            <w:tcW w:w="1271" w:type="dxa"/>
-          </w:tcPr>
-          <w:p>
-            <w:r>
-              <w:t>Entradas:</w:t>
-            </w:r>
-          </w:p>
-        </w:tc>
-        <w:tc>
-          <w:tcPr>
-            <w:tcW w:w="7223" w:type="dxa"/>
-          </w:tcPr>
-          <w:p>
-            <w:r>
-              <w:t>Código, nombre, descripción, cantidad</w:t>
-            </w:r>
-          </w:p>
-        </w:tc>
-      </w:tr>
-      <w:tr>
-        <w:tc>
-          <w:tcPr>
-            <w:tcW w:w="1271" w:type="dxa"/>
-          </w:tcPr>
-          <w:p>
-            <w:r>
-              <w:t>Salidas:</w:t>
-            </w:r>
-          </w:p>
-        </w:tc>
-        <w:tc>
-          <w:tcPr>
-            <w:tcW w:w="7223" w:type="dxa"/>
-          </w:tcPr>
-          <w:p>
-            <w:r>
-              <w:t>Mensaje de confirmación</w:t>
-            </w:r>
-          </w:p>
-        </w:tc>
-      </w:tr>
-    </w:tbl>
-    <w:p/>
-    <w:tbl>
-      <w:tblPr>
-        <w:tblStyle w:val="Tablaconcuadrcula"/>
-        <w:tblW w:w="0" w:type="auto"/>
-        <w:tblLook w:val="04A0" w:firstRow="1" w:lastRow="0" w:firstColumn="1" w:lastColumn="0" w:noHBand="0" w:noVBand="1"/>
-      </w:tblPr>
-      <w:tblGrid>
-        <w:gridCol w:w="1317"/>
-        <w:gridCol w:w="7177"/>
-      </w:tblGrid>
-      <w:tr>
-        <w:tc>
-          <w:tcPr>
-            <w:tcW w:w="1271" w:type="dxa"/>
-          </w:tcPr>
-          <w:p>
-            <w:r>
-              <w:t>Cod. Req.:</w:t>
-            </w:r>
-          </w:p>
-        </w:tc>
-        <w:tc>
-          <w:tcPr>
-            <w:tcW w:w="7223" w:type="dxa"/>
-          </w:tcPr>
-          <w:p>
-            <w:r>
-              <w:t>ED1-004</w:t>
-            </w:r>
-          </w:p>
-        </w:tc>
-      </w:tr>
-      <w:tr>
-        <w:tc>
-          <w:tcPr>
-            <w:tcW w:w="1271" w:type="dxa"/>
-          </w:tcPr>
-          <w:p>
-            <w:r>
-              <w:t>Descripción:</w:t>
-            </w:r>
-          </w:p>
-        </w:tc>
-        <w:tc>
-          <w:tcPr>
-            <w:tcW w:w="7223" w:type="dxa"/>
-          </w:tcPr>
-          <w:p>
-            <w:r>
-              <w:t>Buscar producto</w:t>
-            </w:r>
-          </w:p>
-        </w:tc>
-      </w:tr>
-      <w:tr>
-        <w:tc>
-          <w:tcPr>
-            <w:tcW w:w="1271" w:type="dxa"/>
-          </w:tcPr>
-          <w:p>
-            <w:r>
-              <w:t>Entradas:</w:t>
-            </w:r>
-          </w:p>
-        </w:tc>
-        <w:tc>
-          <w:tcPr>
-            <w:tcW w:w="7223" w:type="dxa"/>
-          </w:tcPr>
-          <w:p>
-            <w:r>
-              <w:t>Código</w:t>
-            </w:r>
-          </w:p>
-        </w:tc>
-      </w:tr>
-      <w:tr>
-        <w:tc>
-          <w:tcPr>
-            <w:tcW w:w="1271" w:type="dxa"/>
-          </w:tcPr>
-          <w:p>
-            <w:r>
-              <w:t>Salidas:</w:t>
-            </w:r>
-          </w:p>
-        </w:tc>
-        <w:tc>
-          <w:tcPr>
-            <w:tcW w:w="7223" w:type="dxa"/>
-          </w:tcPr>
-          <w:p>
-            <w:r>
-              <w:t>Código, nombre, descripción, cantidad o mensaje de confirmación que el producto no existe</w:t>
-            </w:r>
-          </w:p>
-        </w:tc>
-      </w:tr>
-    </w:tbl>
-    <w:p/>
-    <w:tbl>
-      <w:tblPr>
-        <w:tblStyle w:val="Tablaconcuadrcula"/>
-        <w:tblW w:w="0" w:type="auto"/>
-        <w:tblLook w:val="04A0" w:firstRow="1" w:lastRow="0" w:firstColumn="1" w:lastColumn="0" w:noHBand="0" w:noVBand="1"/>
-      </w:tblPr>
-      <w:tblGrid>
-        <w:gridCol w:w="1317"/>
-        <w:gridCol w:w="7177"/>
-      </w:tblGrid>
-      <w:tr>
-        <w:tc>
-          <w:tcPr>
-            <w:tcW w:w="1271" w:type="dxa"/>
-          </w:tcPr>
-          <w:p>
-            <w:r>
-              <w:t>Cod. Req.:</w:t>
-            </w:r>
-          </w:p>
-        </w:tc>
-        <w:tc>
-          <w:tcPr>
-            <w:tcW w:w="7223" w:type="dxa"/>
-          </w:tcPr>
-          <w:p>
-            <w:r>
-              <w:t>ED1-005</w:t>
+              <w:t>ED1-00</w:t>
+            </w:r>
+            <w:r>
+              <w:t>3</w:t>
             </w:r>
           </w:p>
         </w:tc>
@@ -687,7 +488,10 @@
           </w:tcPr>
           <w:p>
             <w:r>
-              <w:t>ED1-006</w:t>
+              <w:t>ED1-00</w:t>
+            </w:r>
+            <w:r>
+              <w:t>4</w:t>
             </w:r>
           </w:p>
         </w:tc>
@@ -788,7 +592,10 @@
           </w:tcPr>
           <w:p>
             <w:r>
-              <w:t>ED1-007</w:t>
+              <w:t>ED1-00</w:t>
+            </w:r>
+            <w:r>
+              <w:t>5</w:t>
             </w:r>
           </w:p>
         </w:tc>
@@ -888,7 +695,10 @@
           </w:tcPr>
           <w:p>
             <w:r>
-              <w:t>ED1-008</w:t>
+              <w:t>ED1-00</w:t>
+            </w:r>
+            <w:r>
+              <w:t>6</w:t>
             </w:r>
           </w:p>
         </w:tc>
@@ -975,6 +785,7 @@
           <w:rFonts w:ascii="Arial" w:hAnsi="Arial" w:cs="Arial"/>
           <w:color w:val="auto"/>
         </w:rPr>
+        <w:lastRenderedPageBreak/>
         <w:t>Diseño</w:t>
       </w:r>
     </w:p>
@@ -984,9 +795,9 @@
           <w:noProof/>
         </w:rPr>
         <w:drawing>
-          <wp:inline distT="0" distB="0" distL="0" distR="0" wp14:anchorId="26BDA982" wp14:editId="6AF5EC94">
-            <wp:extent cx="4391025" cy="4486275"/>
-            <wp:effectExtent l="0" t="0" r="9525" b="9525"/>
+          <wp:inline distT="0" distB="0" distL="0" distR="0" wp14:anchorId="7B81E2FB" wp14:editId="30097561">
+            <wp:extent cx="5400040" cy="5351145"/>
+            <wp:effectExtent l="0" t="0" r="0" b="1905"/>
             <wp:docPr id="1" name="Imagen 1"/>
             <wp:cNvGraphicFramePr>
               <a:graphicFrameLocks xmlns:a="http://schemas.openxmlformats.org/drawingml/2006/main" noChangeAspect="1"/>
@@ -1007,7 +818,7 @@
                   <pic:spPr>
                     <a:xfrm>
                       <a:off x="0" y="0"/>
-                      <a:ext cx="4391025" cy="4486275"/>
+                      <a:ext cx="5400040" cy="5351145"/>
                     </a:xfrm>
                     <a:prstGeom prst="rect">
                       <a:avLst/>
@@ -1031,7 +842,7 @@
 </file>
 
 <file path=word/styles.xml><?xml version="1.0" encoding="utf-8"?>
-<w:styles xmlns:mc="http://schemas.openxmlformats.org/markup-compatibility/2006" xmlns:r="http://schemas.openxmlformats.org/officeDocument/2006/relationships" xmlns:w="http://schemas.openxmlformats.org/wordprocessingml/2006/main" xmlns:w14="http://schemas.microsoft.com/office/word/2010/wordml" xmlns:w15="http://schemas.microsoft.com/office/word/2012/wordml" xmlns:w16cid="http://schemas.microsoft.com/office/word/2016/wordml/cid" xmlns:w16se="http://schemas.microsoft.com/office/word/2015/wordml/symex" mc:Ignorable="w14 w15 w16se w16cid">
+<w:styles xmlns:mc="http://schemas.openxmlformats.org/markup-compatibility/2006" xmlns:r="http://schemas.openxmlformats.org/officeDocument/2006/relationships" xmlns:w="http://schemas.openxmlformats.org/wordprocessingml/2006/main" xmlns:w14="http://schemas.microsoft.com/office/word/2010/wordml" xmlns:w15="http://schemas.microsoft.com/office/word/2012/wordml" xmlns:w16cex="http://schemas.microsoft.com/office/word/2018/wordml/cex" xmlns:w16cid="http://schemas.microsoft.com/office/word/2016/wordml/cid" xmlns:w16="http://schemas.microsoft.com/office/word/2018/wordml" xmlns:w16se="http://schemas.microsoft.com/office/word/2015/wordml/symex" mc:Ignorable="w14 w15 w16se w16cid w16 w16cex">
   <w:docDefaults>
     <w:rPrDefault>
       <w:rPr>
@@ -1047,7 +858,7 @@
       </w:pPr>
     </w:pPrDefault>
   </w:docDefaults>
-  <w:latentStyles w:defLockedState="0" w:defUIPriority="99" w:defSemiHidden="0" w:defUnhideWhenUsed="0" w:defQFormat="0" w:count="377">
+  <w:latentStyles w:defLockedState="0" w:defUIPriority="99" w:defSemiHidden="0" w:defUnhideWhenUsed="0" w:defQFormat="0" w:count="376">
     <w:lsdException w:name="Normal" w:uiPriority="0" w:qFormat="1"/>
     <w:lsdException w:name="heading 1" w:uiPriority="9" w:qFormat="1"/>
     <w:lsdException w:name="heading 2" w:semiHidden="1" w:uiPriority="9" w:unhideWhenUsed="1" w:qFormat="1"/>
@@ -1424,7 +1235,6 @@
     <w:lsdException w:name="Hashtag" w:semiHidden="1" w:unhideWhenUsed="1"/>
     <w:lsdException w:name="Unresolved Mention" w:semiHidden="1" w:unhideWhenUsed="1"/>
     <w:lsdException w:name="Smart Link" w:semiHidden="1" w:unhideWhenUsed="1"/>
-    <w:lsdException w:name="Smart Link Error" w:semiHidden="1" w:unhideWhenUsed="1"/>
   </w:latentStyles>
   <w:style w:type="paragraph" w:default="1" w:styleId="Normal">
     <w:name w:val="Normal"/>

</xml_diff>